<commit_message>
Update Response Letter to Reviewer 1.docx
</commit_message>
<xml_diff>
--- a/TPT_submission-shorter-2023-December/review-May2024/Response Letter to Reviewer 1.docx
+++ b/TPT_submission-shorter-2023-December/review-May2024/Response Letter to Reviewer 1.docx
@@ -38,6 +38,13 @@
           <w:szCs w:val="22"/>
         </w:rPr>
         <w:t xml:space="preserve"> My actions and comments in response to your suggestions are in bold</w:t>
+      </w:r>
+      <w:r>
+        <w:rPr>
+          <w:rFonts w:ascii="Comic Sans MS" w:hAnsi="Comic Sans MS"/>
+          <w:szCs w:val="22"/>
+        </w:rPr>
+        <w:t>.</w:t>
       </w:r>
       <w:r>
         <w:rPr>
@@ -1657,9 +1664,16 @@
 <file path=customXml/itemProps1.xml><?xml version="1.0" encoding="utf-8"?>
 <ds:datastoreItem xmlns:ds="http://schemas.openxmlformats.org/officeDocument/2006/customXml" ds:itemID="{9EF78AB9-040E-40AE-89FB-0EEAA064457F}">
   <ds:schemaRefs>
+    <ds:schemaRef ds:uri="http://schemas.microsoft.com/office/2006/documentManagement/types"/>
+    <ds:schemaRef ds:uri="http://purl.org/dc/dcmitype/"/>
     <ds:schemaRef ds:uri="http://schemas.microsoft.com/office/2006/metadata/properties"/>
+    <ds:schemaRef ds:uri="http://purl.org/dc/terms/"/>
+    <ds:schemaRef ds:uri="http://schemas.openxmlformats.org/package/2006/metadata/core-properties"/>
+    <ds:schemaRef ds:uri="http://www.w3.org/XML/1998/namespace"/>
+    <ds:schemaRef ds:uri="0e5c8654-c470-41ab-8181-ffc61620d570"/>
     <ds:schemaRef ds:uri="http://schemas.microsoft.com/office/infopath/2007/PartnerControls"/>
-    <ds:schemaRef ds:uri="0e5c8654-c470-41ab-8181-ffc61620d570"/>
+    <ds:schemaRef ds:uri="f02ba748-faeb-47bc-8c82-1c0f8806a7db"/>
+    <ds:schemaRef ds:uri="http://purl.org/dc/elements/1.1/"/>
   </ds:schemaRefs>
 </ds:datastoreItem>
 </file>

</xml_diff>